<commit_message>
All functionality set up
</commit_message>
<xml_diff>
--- a/Final_project_2021.docx
+++ b/Final_project_2021.docx
@@ -194,7 +194,25 @@
           <w:sz w:val="24"/>
           <w:szCs w:val="24"/>
         </w:rPr>
-        <w:t>Create a directory ‘cprg256/finalproject’. Create the required subdirectories for the following applications.</w:t>
+        <w:t>Create a directory ‘cprg256/</w:t>
+      </w:r>
+      <w:proofErr w:type="spellStart"/>
+      <w:r>
+        <w:rPr>
+          <w:rFonts w:ascii="Arial Narrow" w:hAnsi="Arial Narrow" w:cs="Arial"/>
+          <w:sz w:val="24"/>
+          <w:szCs w:val="24"/>
+        </w:rPr>
+        <w:t>finalproject</w:t>
+      </w:r>
+      <w:proofErr w:type="spellEnd"/>
+      <w:r>
+        <w:rPr>
+          <w:rFonts w:ascii="Arial Narrow" w:hAnsi="Arial Narrow" w:cs="Arial"/>
+          <w:sz w:val="24"/>
+          <w:szCs w:val="24"/>
+        </w:rPr>
+        <w:t>’. Create the required subdirectories for the following applications.</w:t>
       </w:r>
     </w:p>
     <w:p>
@@ -277,7 +295,25 @@
           <w:sz w:val="24"/>
           <w:szCs w:val="24"/>
         </w:rPr>
-        <w:t>’ under cprg256/finalproject.</w:t>
+        <w:t>’ under cprg256/</w:t>
+      </w:r>
+      <w:proofErr w:type="spellStart"/>
+      <w:r>
+        <w:rPr>
+          <w:rFonts w:ascii="Arial Narrow" w:hAnsi="Arial Narrow" w:cs="Arial"/>
+          <w:sz w:val="24"/>
+          <w:szCs w:val="24"/>
+        </w:rPr>
+        <w:t>finalproject</w:t>
+      </w:r>
+      <w:proofErr w:type="spellEnd"/>
+      <w:r>
+        <w:rPr>
+          <w:rFonts w:ascii="Arial Narrow" w:hAnsi="Arial Narrow" w:cs="Arial"/>
+          <w:sz w:val="24"/>
+          <w:szCs w:val="24"/>
+        </w:rPr>
+        <w:t>.</w:t>
       </w:r>
     </w:p>
     <w:p>
@@ -922,331 +958,673 @@
           <w:sz w:val="16"/>
           <w:szCs w:val="16"/>
         </w:rPr>
-        <w:t xml:space="preserve">        "permitnum": "BP2021-04324",</w:t>
-      </w:r>
-    </w:p>
-    <w:p>
-      <w:pPr>
-        <w:pStyle w:val="NoSpacing"/>
-        <w:rPr>
-          <w:rFonts w:ascii="Courier New" w:hAnsi="Courier New" w:cs="Courier New"/>
-          <w:sz w:val="16"/>
-          <w:szCs w:val="16"/>
-        </w:rPr>
-      </w:pPr>
-      <w:r>
-        <w:rPr>
-          <w:rFonts w:ascii="Courier New" w:hAnsi="Courier New" w:cs="Courier New"/>
-          <w:sz w:val="16"/>
-          <w:szCs w:val="16"/>
-        </w:rPr>
-        <w:t xml:space="preserve">        "statuscurrent": "In Review",</w:t>
-      </w:r>
-    </w:p>
-    <w:p>
-      <w:pPr>
-        <w:pStyle w:val="NoSpacing"/>
-        <w:rPr>
-          <w:rFonts w:ascii="Courier New" w:hAnsi="Courier New" w:cs="Courier New"/>
-          <w:sz w:val="16"/>
-          <w:szCs w:val="16"/>
-        </w:rPr>
-      </w:pPr>
-      <w:r>
-        <w:rPr>
-          <w:rFonts w:ascii="Courier New" w:hAnsi="Courier New" w:cs="Courier New"/>
-          <w:sz w:val="16"/>
-          <w:szCs w:val="16"/>
-        </w:rPr>
-        <w:t xml:space="preserve">        "applieddate": "2021-03-22T00:00:00.000",</w:t>
-      </w:r>
-    </w:p>
-    <w:p>
-      <w:pPr>
-        <w:pStyle w:val="NoSpacing"/>
-        <w:rPr>
-          <w:rFonts w:ascii="Courier New" w:hAnsi="Courier New" w:cs="Courier New"/>
-          <w:sz w:val="16"/>
-          <w:szCs w:val="16"/>
-        </w:rPr>
-      </w:pPr>
-      <w:r>
-        <w:rPr>
-          <w:rFonts w:ascii="Courier New" w:hAnsi="Courier New" w:cs="Courier New"/>
-          <w:sz w:val="16"/>
-          <w:szCs w:val="16"/>
-        </w:rPr>
-        <w:t xml:space="preserve">        "permittype": "Single Construction Permit",</w:t>
-      </w:r>
-    </w:p>
-    <w:p>
-      <w:pPr>
-        <w:pStyle w:val="NoSpacing"/>
-        <w:rPr>
-          <w:rFonts w:ascii="Courier New" w:hAnsi="Courier New" w:cs="Courier New"/>
-          <w:sz w:val="16"/>
-          <w:szCs w:val="16"/>
-        </w:rPr>
-      </w:pPr>
-      <w:r>
-        <w:rPr>
-          <w:rFonts w:ascii="Courier New" w:hAnsi="Courier New" w:cs="Courier New"/>
-          <w:sz w:val="16"/>
-          <w:szCs w:val="16"/>
-        </w:rPr>
-        <w:t xml:space="preserve">        "permittypemapped": "Building",</w:t>
-      </w:r>
-    </w:p>
-    <w:p>
-      <w:pPr>
-        <w:pStyle w:val="NoSpacing"/>
-        <w:rPr>
-          <w:rFonts w:ascii="Courier New" w:hAnsi="Courier New" w:cs="Courier New"/>
-          <w:sz w:val="16"/>
-          <w:szCs w:val="16"/>
-        </w:rPr>
-      </w:pPr>
-      <w:r>
-        <w:rPr>
-          <w:rFonts w:ascii="Courier New" w:hAnsi="Courier New" w:cs="Courier New"/>
-          <w:sz w:val="16"/>
-          <w:szCs w:val="16"/>
-        </w:rPr>
-        <w:t xml:space="preserve">        "permitclass": "1106 - Single Family House",</w:t>
-      </w:r>
-    </w:p>
-    <w:p>
-      <w:pPr>
-        <w:pStyle w:val="NoSpacing"/>
-        <w:rPr>
-          <w:rFonts w:ascii="Courier New" w:hAnsi="Courier New" w:cs="Courier New"/>
-          <w:sz w:val="16"/>
-          <w:szCs w:val="16"/>
-        </w:rPr>
-      </w:pPr>
-      <w:r>
-        <w:rPr>
-          <w:rFonts w:ascii="Courier New" w:hAnsi="Courier New" w:cs="Courier New"/>
-          <w:sz w:val="16"/>
-          <w:szCs w:val="16"/>
-        </w:rPr>
-        <w:t xml:space="preserve">        "permitclassgroup": "Single Family",</w:t>
-      </w:r>
-    </w:p>
-    <w:p>
-      <w:pPr>
-        <w:pStyle w:val="NoSpacing"/>
-        <w:rPr>
-          <w:rFonts w:ascii="Courier New" w:hAnsi="Courier New" w:cs="Courier New"/>
-          <w:sz w:val="16"/>
-          <w:szCs w:val="16"/>
-        </w:rPr>
-      </w:pPr>
-      <w:r>
-        <w:rPr>
-          <w:rFonts w:ascii="Courier New" w:hAnsi="Courier New" w:cs="Courier New"/>
-          <w:sz w:val="16"/>
-          <w:szCs w:val="16"/>
-        </w:rPr>
-        <w:t xml:space="preserve">        "permitclassmapped": "Residential",</w:t>
-      </w:r>
-    </w:p>
-    <w:p>
-      <w:pPr>
-        <w:pStyle w:val="NoSpacing"/>
-        <w:rPr>
-          <w:rFonts w:ascii="Courier New" w:hAnsi="Courier New" w:cs="Courier New"/>
-          <w:sz w:val="16"/>
-          <w:szCs w:val="16"/>
-        </w:rPr>
-      </w:pPr>
-      <w:r>
-        <w:rPr>
-          <w:rFonts w:ascii="Courier New" w:hAnsi="Courier New" w:cs="Courier New"/>
-          <w:sz w:val="16"/>
-          <w:szCs w:val="16"/>
-        </w:rPr>
-        <w:t xml:space="preserve">        "workclass": "New",</w:t>
-      </w:r>
-    </w:p>
-    <w:p>
-      <w:pPr>
-        <w:pStyle w:val="NoSpacing"/>
-        <w:rPr>
-          <w:rFonts w:ascii="Courier New" w:hAnsi="Courier New" w:cs="Courier New"/>
-          <w:sz w:val="16"/>
-          <w:szCs w:val="16"/>
-        </w:rPr>
-      </w:pPr>
-      <w:r>
-        <w:rPr>
-          <w:rFonts w:ascii="Courier New" w:hAnsi="Courier New" w:cs="Courier New"/>
-          <w:sz w:val="16"/>
-          <w:szCs w:val="16"/>
-        </w:rPr>
-        <w:t xml:space="preserve">        "workclassgroup": "New",</w:t>
-      </w:r>
-    </w:p>
-    <w:p>
-      <w:pPr>
-        <w:pStyle w:val="NoSpacing"/>
-        <w:rPr>
-          <w:rFonts w:ascii="Courier New" w:hAnsi="Courier New" w:cs="Courier New"/>
-          <w:sz w:val="16"/>
-          <w:szCs w:val="16"/>
-        </w:rPr>
-      </w:pPr>
-      <w:r>
-        <w:rPr>
-          <w:rFonts w:ascii="Courier New" w:hAnsi="Courier New" w:cs="Courier New"/>
-          <w:sz w:val="16"/>
-          <w:szCs w:val="16"/>
-        </w:rPr>
-        <w:t xml:space="preserve">        "workclassmapped": "New",</w:t>
-      </w:r>
-    </w:p>
-    <w:p>
-      <w:pPr>
-        <w:pStyle w:val="NoSpacing"/>
-        <w:rPr>
-          <w:rFonts w:ascii="Courier New" w:hAnsi="Courier New" w:cs="Courier New"/>
-          <w:sz w:val="16"/>
-          <w:szCs w:val="16"/>
-        </w:rPr>
-      </w:pPr>
-      <w:r>
-        <w:rPr>
-          <w:rFonts w:ascii="Courier New" w:hAnsi="Courier New" w:cs="Courier New"/>
-          <w:sz w:val="16"/>
-          <w:szCs w:val="16"/>
-        </w:rPr>
-        <w:t xml:space="preserve">        "description": "SFD,GARAGE,PORCH,",</w:t>
-      </w:r>
-    </w:p>
-    <w:p>
-      <w:pPr>
-        <w:pStyle w:val="NoSpacing"/>
-        <w:rPr>
-          <w:rFonts w:ascii="Courier New" w:hAnsi="Courier New" w:cs="Courier New"/>
-          <w:sz w:val="16"/>
-          <w:szCs w:val="16"/>
-        </w:rPr>
-      </w:pPr>
-      <w:r>
-        <w:rPr>
-          <w:rFonts w:ascii="Courier New" w:hAnsi="Courier New" w:cs="Courier New"/>
-          <w:sz w:val="16"/>
-          <w:szCs w:val="16"/>
-        </w:rPr>
-        <w:t xml:space="preserve">        "contractorname": "JAYMAN MASTERBUILT / WENDI INTERIORS",</w:t>
-      </w:r>
-    </w:p>
-    <w:p>
-      <w:pPr>
-        <w:pStyle w:val="NoSpacing"/>
-        <w:rPr>
-          <w:rFonts w:ascii="Courier New" w:hAnsi="Courier New" w:cs="Courier New"/>
-          <w:sz w:val="16"/>
-          <w:szCs w:val="16"/>
-        </w:rPr>
-      </w:pPr>
-      <w:r>
-        <w:rPr>
-          <w:rFonts w:ascii="Courier New" w:hAnsi="Courier New" w:cs="Courier New"/>
-          <w:sz w:val="16"/>
-          <w:szCs w:val="16"/>
-        </w:rPr>
-        <w:t xml:space="preserve">        "housingunits": "1",</w:t>
-      </w:r>
-    </w:p>
-    <w:p>
-      <w:pPr>
-        <w:pStyle w:val="NoSpacing"/>
-        <w:rPr>
-          <w:rFonts w:ascii="Courier New" w:hAnsi="Courier New" w:cs="Courier New"/>
-          <w:sz w:val="16"/>
-          <w:szCs w:val="16"/>
-        </w:rPr>
-      </w:pPr>
-      <w:r>
-        <w:rPr>
-          <w:rFonts w:ascii="Courier New" w:hAnsi="Courier New" w:cs="Courier New"/>
-          <w:sz w:val="16"/>
-          <w:szCs w:val="16"/>
-        </w:rPr>
-        <w:t xml:space="preserve">        "estprojectcost": "295360.54",</w:t>
-      </w:r>
-    </w:p>
-    <w:p>
-      <w:pPr>
-        <w:pStyle w:val="NoSpacing"/>
-        <w:rPr>
-          <w:rFonts w:ascii="Courier New" w:hAnsi="Courier New" w:cs="Courier New"/>
-          <w:sz w:val="16"/>
-          <w:szCs w:val="16"/>
-        </w:rPr>
-      </w:pPr>
-      <w:r>
-        <w:rPr>
-          <w:rFonts w:ascii="Courier New" w:hAnsi="Courier New" w:cs="Courier New"/>
-          <w:sz w:val="16"/>
-          <w:szCs w:val="16"/>
-        </w:rPr>
-        <w:t xml:space="preserve">        "totalsqft": "1807",</w:t>
-      </w:r>
-    </w:p>
-    <w:p>
-      <w:pPr>
-        <w:pStyle w:val="NoSpacing"/>
-        <w:rPr>
-          <w:rFonts w:ascii="Courier New" w:hAnsi="Courier New" w:cs="Courier New"/>
-          <w:sz w:val="16"/>
-          <w:szCs w:val="16"/>
-        </w:rPr>
-      </w:pPr>
-      <w:r>
-        <w:rPr>
-          <w:rFonts w:ascii="Courier New" w:hAnsi="Courier New" w:cs="Courier New"/>
-          <w:sz w:val="16"/>
-          <w:szCs w:val="16"/>
-        </w:rPr>
-        <w:t xml:space="preserve">        "originaladdress": "330 RED SKY TC NE",</w:t>
-      </w:r>
-    </w:p>
-    <w:p>
-      <w:pPr>
-        <w:pStyle w:val="NoSpacing"/>
-        <w:rPr>
-          <w:rFonts w:ascii="Courier New" w:hAnsi="Courier New" w:cs="Courier New"/>
-          <w:sz w:val="16"/>
-          <w:szCs w:val="16"/>
-        </w:rPr>
-      </w:pPr>
-      <w:r>
-        <w:rPr>
-          <w:rFonts w:ascii="Courier New" w:hAnsi="Courier New" w:cs="Courier New"/>
-          <w:sz w:val="16"/>
-          <w:szCs w:val="16"/>
-        </w:rPr>
-        <w:t xml:space="preserve">        "communitycode": "RSN",</w:t>
-      </w:r>
-    </w:p>
-    <w:p>
-      <w:pPr>
-        <w:pStyle w:val="NoSpacing"/>
-        <w:rPr>
-          <w:rFonts w:ascii="Courier New" w:hAnsi="Courier New" w:cs="Courier New"/>
-          <w:sz w:val="16"/>
-          <w:szCs w:val="16"/>
-        </w:rPr>
-      </w:pPr>
-      <w:r>
-        <w:rPr>
-          <w:rFonts w:ascii="Courier New" w:hAnsi="Courier New" w:cs="Courier New"/>
-          <w:sz w:val="16"/>
-          <w:szCs w:val="16"/>
-        </w:rPr>
-        <w:t xml:space="preserve">        "communityname": "REDSTONE",</w:t>
+        <w:t xml:space="preserve">        "</w:t>
+      </w:r>
+      <w:proofErr w:type="spellStart"/>
+      <w:r>
+        <w:rPr>
+          <w:rFonts w:ascii="Courier New" w:hAnsi="Courier New" w:cs="Courier New"/>
+          <w:sz w:val="16"/>
+          <w:szCs w:val="16"/>
+        </w:rPr>
+        <w:t>permitnum</w:t>
+      </w:r>
+      <w:proofErr w:type="spellEnd"/>
+      <w:r>
+        <w:rPr>
+          <w:rFonts w:ascii="Courier New" w:hAnsi="Courier New" w:cs="Courier New"/>
+          <w:sz w:val="16"/>
+          <w:szCs w:val="16"/>
+        </w:rPr>
+        <w:t>": "BP2021-04324",</w:t>
+      </w:r>
+    </w:p>
+    <w:p>
+      <w:pPr>
+        <w:pStyle w:val="NoSpacing"/>
+        <w:rPr>
+          <w:rFonts w:ascii="Courier New" w:hAnsi="Courier New" w:cs="Courier New"/>
+          <w:sz w:val="16"/>
+          <w:szCs w:val="16"/>
+        </w:rPr>
+      </w:pPr>
+      <w:r>
+        <w:rPr>
+          <w:rFonts w:ascii="Courier New" w:hAnsi="Courier New" w:cs="Courier New"/>
+          <w:sz w:val="16"/>
+          <w:szCs w:val="16"/>
+        </w:rPr>
+        <w:t xml:space="preserve">        "</w:t>
+      </w:r>
+      <w:proofErr w:type="spellStart"/>
+      <w:r>
+        <w:rPr>
+          <w:rFonts w:ascii="Courier New" w:hAnsi="Courier New" w:cs="Courier New"/>
+          <w:sz w:val="16"/>
+          <w:szCs w:val="16"/>
+        </w:rPr>
+        <w:t>statuscurrent</w:t>
+      </w:r>
+      <w:proofErr w:type="spellEnd"/>
+      <w:r>
+        <w:rPr>
+          <w:rFonts w:ascii="Courier New" w:hAnsi="Courier New" w:cs="Courier New"/>
+          <w:sz w:val="16"/>
+          <w:szCs w:val="16"/>
+        </w:rPr>
+        <w:t>": "In Review",</w:t>
+      </w:r>
+    </w:p>
+    <w:p>
+      <w:pPr>
+        <w:pStyle w:val="NoSpacing"/>
+        <w:rPr>
+          <w:rFonts w:ascii="Courier New" w:hAnsi="Courier New" w:cs="Courier New"/>
+          <w:sz w:val="16"/>
+          <w:szCs w:val="16"/>
+        </w:rPr>
+      </w:pPr>
+      <w:r>
+        <w:rPr>
+          <w:rFonts w:ascii="Courier New" w:hAnsi="Courier New" w:cs="Courier New"/>
+          <w:sz w:val="16"/>
+          <w:szCs w:val="16"/>
+        </w:rPr>
+        <w:t xml:space="preserve">        "</w:t>
+      </w:r>
+      <w:proofErr w:type="spellStart"/>
+      <w:r>
+        <w:rPr>
+          <w:rFonts w:ascii="Courier New" w:hAnsi="Courier New" w:cs="Courier New"/>
+          <w:sz w:val="16"/>
+          <w:szCs w:val="16"/>
+        </w:rPr>
+        <w:t>applieddate</w:t>
+      </w:r>
+      <w:proofErr w:type="spellEnd"/>
+      <w:r>
+        <w:rPr>
+          <w:rFonts w:ascii="Courier New" w:hAnsi="Courier New" w:cs="Courier New"/>
+          <w:sz w:val="16"/>
+          <w:szCs w:val="16"/>
+        </w:rPr>
+        <w:t>": "2021-03-22T00:00:00.000",</w:t>
+      </w:r>
+    </w:p>
+    <w:p>
+      <w:pPr>
+        <w:pStyle w:val="NoSpacing"/>
+        <w:rPr>
+          <w:rFonts w:ascii="Courier New" w:hAnsi="Courier New" w:cs="Courier New"/>
+          <w:sz w:val="16"/>
+          <w:szCs w:val="16"/>
+        </w:rPr>
+      </w:pPr>
+      <w:r>
+        <w:rPr>
+          <w:rFonts w:ascii="Courier New" w:hAnsi="Courier New" w:cs="Courier New"/>
+          <w:sz w:val="16"/>
+          <w:szCs w:val="16"/>
+        </w:rPr>
+        <w:t xml:space="preserve">        "</w:t>
+      </w:r>
+      <w:proofErr w:type="spellStart"/>
+      <w:r>
+        <w:rPr>
+          <w:rFonts w:ascii="Courier New" w:hAnsi="Courier New" w:cs="Courier New"/>
+          <w:sz w:val="16"/>
+          <w:szCs w:val="16"/>
+        </w:rPr>
+        <w:t>permittype</w:t>
+      </w:r>
+      <w:proofErr w:type="spellEnd"/>
+      <w:r>
+        <w:rPr>
+          <w:rFonts w:ascii="Courier New" w:hAnsi="Courier New" w:cs="Courier New"/>
+          <w:sz w:val="16"/>
+          <w:szCs w:val="16"/>
+        </w:rPr>
+        <w:t>": "Single Construction Permit",</w:t>
+      </w:r>
+    </w:p>
+    <w:p>
+      <w:pPr>
+        <w:pStyle w:val="NoSpacing"/>
+        <w:rPr>
+          <w:rFonts w:ascii="Courier New" w:hAnsi="Courier New" w:cs="Courier New"/>
+          <w:sz w:val="16"/>
+          <w:szCs w:val="16"/>
+        </w:rPr>
+      </w:pPr>
+      <w:r>
+        <w:rPr>
+          <w:rFonts w:ascii="Courier New" w:hAnsi="Courier New" w:cs="Courier New"/>
+          <w:sz w:val="16"/>
+          <w:szCs w:val="16"/>
+        </w:rPr>
+        <w:t xml:space="preserve">        "</w:t>
+      </w:r>
+      <w:proofErr w:type="spellStart"/>
+      <w:r>
+        <w:rPr>
+          <w:rFonts w:ascii="Courier New" w:hAnsi="Courier New" w:cs="Courier New"/>
+          <w:sz w:val="16"/>
+          <w:szCs w:val="16"/>
+        </w:rPr>
+        <w:t>permittypemapped</w:t>
+      </w:r>
+      <w:proofErr w:type="spellEnd"/>
+      <w:r>
+        <w:rPr>
+          <w:rFonts w:ascii="Courier New" w:hAnsi="Courier New" w:cs="Courier New"/>
+          <w:sz w:val="16"/>
+          <w:szCs w:val="16"/>
+        </w:rPr>
+        <w:t>": "Building",</w:t>
+      </w:r>
+    </w:p>
+    <w:p>
+      <w:pPr>
+        <w:pStyle w:val="NoSpacing"/>
+        <w:rPr>
+          <w:rFonts w:ascii="Courier New" w:hAnsi="Courier New" w:cs="Courier New"/>
+          <w:sz w:val="16"/>
+          <w:szCs w:val="16"/>
+        </w:rPr>
+      </w:pPr>
+      <w:r>
+        <w:rPr>
+          <w:rFonts w:ascii="Courier New" w:hAnsi="Courier New" w:cs="Courier New"/>
+          <w:sz w:val="16"/>
+          <w:szCs w:val="16"/>
+        </w:rPr>
+        <w:t xml:space="preserve">        "</w:t>
+      </w:r>
+      <w:proofErr w:type="spellStart"/>
+      <w:r>
+        <w:rPr>
+          <w:rFonts w:ascii="Courier New" w:hAnsi="Courier New" w:cs="Courier New"/>
+          <w:sz w:val="16"/>
+          <w:szCs w:val="16"/>
+        </w:rPr>
+        <w:t>permitclass</w:t>
+      </w:r>
+      <w:proofErr w:type="spellEnd"/>
+      <w:r>
+        <w:rPr>
+          <w:rFonts w:ascii="Courier New" w:hAnsi="Courier New" w:cs="Courier New"/>
+          <w:sz w:val="16"/>
+          <w:szCs w:val="16"/>
+        </w:rPr>
+        <w:t>": "1106 - Single Family House",</w:t>
+      </w:r>
+    </w:p>
+    <w:p>
+      <w:pPr>
+        <w:pStyle w:val="NoSpacing"/>
+        <w:rPr>
+          <w:rFonts w:ascii="Courier New" w:hAnsi="Courier New" w:cs="Courier New"/>
+          <w:sz w:val="16"/>
+          <w:szCs w:val="16"/>
+        </w:rPr>
+      </w:pPr>
+      <w:r>
+        <w:rPr>
+          <w:rFonts w:ascii="Courier New" w:hAnsi="Courier New" w:cs="Courier New"/>
+          <w:sz w:val="16"/>
+          <w:szCs w:val="16"/>
+        </w:rPr>
+        <w:t xml:space="preserve">        "</w:t>
+      </w:r>
+      <w:proofErr w:type="spellStart"/>
+      <w:r>
+        <w:rPr>
+          <w:rFonts w:ascii="Courier New" w:hAnsi="Courier New" w:cs="Courier New"/>
+          <w:sz w:val="16"/>
+          <w:szCs w:val="16"/>
+        </w:rPr>
+        <w:t>permitclassgroup</w:t>
+      </w:r>
+      <w:proofErr w:type="spellEnd"/>
+      <w:r>
+        <w:rPr>
+          <w:rFonts w:ascii="Courier New" w:hAnsi="Courier New" w:cs="Courier New"/>
+          <w:sz w:val="16"/>
+          <w:szCs w:val="16"/>
+        </w:rPr>
+        <w:t>": "Single Family",</w:t>
+      </w:r>
+    </w:p>
+    <w:p>
+      <w:pPr>
+        <w:pStyle w:val="NoSpacing"/>
+        <w:rPr>
+          <w:rFonts w:ascii="Courier New" w:hAnsi="Courier New" w:cs="Courier New"/>
+          <w:sz w:val="16"/>
+          <w:szCs w:val="16"/>
+        </w:rPr>
+      </w:pPr>
+      <w:r>
+        <w:rPr>
+          <w:rFonts w:ascii="Courier New" w:hAnsi="Courier New" w:cs="Courier New"/>
+          <w:sz w:val="16"/>
+          <w:szCs w:val="16"/>
+        </w:rPr>
+        <w:t xml:space="preserve">        "</w:t>
+      </w:r>
+      <w:proofErr w:type="spellStart"/>
+      <w:r>
+        <w:rPr>
+          <w:rFonts w:ascii="Courier New" w:hAnsi="Courier New" w:cs="Courier New"/>
+          <w:sz w:val="16"/>
+          <w:szCs w:val="16"/>
+        </w:rPr>
+        <w:t>permitclassmapped</w:t>
+      </w:r>
+      <w:proofErr w:type="spellEnd"/>
+      <w:r>
+        <w:rPr>
+          <w:rFonts w:ascii="Courier New" w:hAnsi="Courier New" w:cs="Courier New"/>
+          <w:sz w:val="16"/>
+          <w:szCs w:val="16"/>
+        </w:rPr>
+        <w:t>": "Residential",</w:t>
+      </w:r>
+    </w:p>
+    <w:p>
+      <w:pPr>
+        <w:pStyle w:val="NoSpacing"/>
+        <w:rPr>
+          <w:rFonts w:ascii="Courier New" w:hAnsi="Courier New" w:cs="Courier New"/>
+          <w:sz w:val="16"/>
+          <w:szCs w:val="16"/>
+        </w:rPr>
+      </w:pPr>
+      <w:r>
+        <w:rPr>
+          <w:rFonts w:ascii="Courier New" w:hAnsi="Courier New" w:cs="Courier New"/>
+          <w:sz w:val="16"/>
+          <w:szCs w:val="16"/>
+        </w:rPr>
+        <w:t xml:space="preserve">        "</w:t>
+      </w:r>
+      <w:proofErr w:type="spellStart"/>
+      <w:r>
+        <w:rPr>
+          <w:rFonts w:ascii="Courier New" w:hAnsi="Courier New" w:cs="Courier New"/>
+          <w:sz w:val="16"/>
+          <w:szCs w:val="16"/>
+        </w:rPr>
+        <w:t>workclass</w:t>
+      </w:r>
+      <w:proofErr w:type="spellEnd"/>
+      <w:r>
+        <w:rPr>
+          <w:rFonts w:ascii="Courier New" w:hAnsi="Courier New" w:cs="Courier New"/>
+          <w:sz w:val="16"/>
+          <w:szCs w:val="16"/>
+        </w:rPr>
+        <w:t>": "New",</w:t>
+      </w:r>
+    </w:p>
+    <w:p>
+      <w:pPr>
+        <w:pStyle w:val="NoSpacing"/>
+        <w:rPr>
+          <w:rFonts w:ascii="Courier New" w:hAnsi="Courier New" w:cs="Courier New"/>
+          <w:sz w:val="16"/>
+          <w:szCs w:val="16"/>
+        </w:rPr>
+      </w:pPr>
+      <w:r>
+        <w:rPr>
+          <w:rFonts w:ascii="Courier New" w:hAnsi="Courier New" w:cs="Courier New"/>
+          <w:sz w:val="16"/>
+          <w:szCs w:val="16"/>
+        </w:rPr>
+        <w:t xml:space="preserve">        "</w:t>
+      </w:r>
+      <w:proofErr w:type="spellStart"/>
+      <w:r>
+        <w:rPr>
+          <w:rFonts w:ascii="Courier New" w:hAnsi="Courier New" w:cs="Courier New"/>
+          <w:sz w:val="16"/>
+          <w:szCs w:val="16"/>
+        </w:rPr>
+        <w:t>workclassgroup</w:t>
+      </w:r>
+      <w:proofErr w:type="spellEnd"/>
+      <w:r>
+        <w:rPr>
+          <w:rFonts w:ascii="Courier New" w:hAnsi="Courier New" w:cs="Courier New"/>
+          <w:sz w:val="16"/>
+          <w:szCs w:val="16"/>
+        </w:rPr>
+        <w:t>": "New",</w:t>
+      </w:r>
+    </w:p>
+    <w:p>
+      <w:pPr>
+        <w:pStyle w:val="NoSpacing"/>
+        <w:rPr>
+          <w:rFonts w:ascii="Courier New" w:hAnsi="Courier New" w:cs="Courier New"/>
+          <w:sz w:val="16"/>
+          <w:szCs w:val="16"/>
+        </w:rPr>
+      </w:pPr>
+      <w:r>
+        <w:rPr>
+          <w:rFonts w:ascii="Courier New" w:hAnsi="Courier New" w:cs="Courier New"/>
+          <w:sz w:val="16"/>
+          <w:szCs w:val="16"/>
+        </w:rPr>
+        <w:t xml:space="preserve">        "</w:t>
+      </w:r>
+      <w:proofErr w:type="spellStart"/>
+      <w:r>
+        <w:rPr>
+          <w:rFonts w:ascii="Courier New" w:hAnsi="Courier New" w:cs="Courier New"/>
+          <w:sz w:val="16"/>
+          <w:szCs w:val="16"/>
+        </w:rPr>
+        <w:t>workclassmapped</w:t>
+      </w:r>
+      <w:proofErr w:type="spellEnd"/>
+      <w:r>
+        <w:rPr>
+          <w:rFonts w:ascii="Courier New" w:hAnsi="Courier New" w:cs="Courier New"/>
+          <w:sz w:val="16"/>
+          <w:szCs w:val="16"/>
+        </w:rPr>
+        <w:t>": "New",</w:t>
+      </w:r>
+    </w:p>
+    <w:p>
+      <w:pPr>
+        <w:pStyle w:val="NoSpacing"/>
+        <w:rPr>
+          <w:rFonts w:ascii="Courier New" w:hAnsi="Courier New" w:cs="Courier New"/>
+          <w:sz w:val="16"/>
+          <w:szCs w:val="16"/>
+        </w:rPr>
+      </w:pPr>
+      <w:r>
+        <w:rPr>
+          <w:rFonts w:ascii="Courier New" w:hAnsi="Courier New" w:cs="Courier New"/>
+          <w:sz w:val="16"/>
+          <w:szCs w:val="16"/>
+        </w:rPr>
+        <w:t xml:space="preserve">        "description": "</w:t>
+      </w:r>
+      <w:proofErr w:type="gramStart"/>
+      <w:r>
+        <w:rPr>
+          <w:rFonts w:ascii="Courier New" w:hAnsi="Courier New" w:cs="Courier New"/>
+          <w:sz w:val="16"/>
+          <w:szCs w:val="16"/>
+        </w:rPr>
+        <w:t>SFD,GARAGE</w:t>
+      </w:r>
+      <w:proofErr w:type="gramEnd"/>
+      <w:r>
+        <w:rPr>
+          <w:rFonts w:ascii="Courier New" w:hAnsi="Courier New" w:cs="Courier New"/>
+          <w:sz w:val="16"/>
+          <w:szCs w:val="16"/>
+        </w:rPr>
+        <w:t>,PORCH,",</w:t>
+      </w:r>
+    </w:p>
+    <w:p>
+      <w:pPr>
+        <w:pStyle w:val="NoSpacing"/>
+        <w:rPr>
+          <w:rFonts w:ascii="Courier New" w:hAnsi="Courier New" w:cs="Courier New"/>
+          <w:sz w:val="16"/>
+          <w:szCs w:val="16"/>
+        </w:rPr>
+      </w:pPr>
+      <w:r>
+        <w:rPr>
+          <w:rFonts w:ascii="Courier New" w:hAnsi="Courier New" w:cs="Courier New"/>
+          <w:sz w:val="16"/>
+          <w:szCs w:val="16"/>
+        </w:rPr>
+        <w:t xml:space="preserve">        "</w:t>
+      </w:r>
+      <w:proofErr w:type="spellStart"/>
+      <w:r>
+        <w:rPr>
+          <w:rFonts w:ascii="Courier New" w:hAnsi="Courier New" w:cs="Courier New"/>
+          <w:sz w:val="16"/>
+          <w:szCs w:val="16"/>
+        </w:rPr>
+        <w:t>contractorname</w:t>
+      </w:r>
+      <w:proofErr w:type="spellEnd"/>
+      <w:r>
+        <w:rPr>
+          <w:rFonts w:ascii="Courier New" w:hAnsi="Courier New" w:cs="Courier New"/>
+          <w:sz w:val="16"/>
+          <w:szCs w:val="16"/>
+        </w:rPr>
+        <w:t>": "JAYMAN MASTERBUILT / WENDI INTERIORS",</w:t>
+      </w:r>
+    </w:p>
+    <w:p>
+      <w:pPr>
+        <w:pStyle w:val="NoSpacing"/>
+        <w:rPr>
+          <w:rFonts w:ascii="Courier New" w:hAnsi="Courier New" w:cs="Courier New"/>
+          <w:sz w:val="16"/>
+          <w:szCs w:val="16"/>
+        </w:rPr>
+      </w:pPr>
+      <w:r>
+        <w:rPr>
+          <w:rFonts w:ascii="Courier New" w:hAnsi="Courier New" w:cs="Courier New"/>
+          <w:sz w:val="16"/>
+          <w:szCs w:val="16"/>
+        </w:rPr>
+        <w:t xml:space="preserve">        "</w:t>
+      </w:r>
+      <w:proofErr w:type="spellStart"/>
+      <w:r>
+        <w:rPr>
+          <w:rFonts w:ascii="Courier New" w:hAnsi="Courier New" w:cs="Courier New"/>
+          <w:sz w:val="16"/>
+          <w:szCs w:val="16"/>
+        </w:rPr>
+        <w:t>housingunits</w:t>
+      </w:r>
+      <w:proofErr w:type="spellEnd"/>
+      <w:r>
+        <w:rPr>
+          <w:rFonts w:ascii="Courier New" w:hAnsi="Courier New" w:cs="Courier New"/>
+          <w:sz w:val="16"/>
+          <w:szCs w:val="16"/>
+        </w:rPr>
+        <w:t>": "1",</w:t>
+      </w:r>
+    </w:p>
+    <w:p>
+      <w:pPr>
+        <w:pStyle w:val="NoSpacing"/>
+        <w:rPr>
+          <w:rFonts w:ascii="Courier New" w:hAnsi="Courier New" w:cs="Courier New"/>
+          <w:sz w:val="16"/>
+          <w:szCs w:val="16"/>
+        </w:rPr>
+      </w:pPr>
+      <w:r>
+        <w:rPr>
+          <w:rFonts w:ascii="Courier New" w:hAnsi="Courier New" w:cs="Courier New"/>
+          <w:sz w:val="16"/>
+          <w:szCs w:val="16"/>
+        </w:rPr>
+        <w:t xml:space="preserve">        "</w:t>
+      </w:r>
+      <w:proofErr w:type="spellStart"/>
+      <w:r>
+        <w:rPr>
+          <w:rFonts w:ascii="Courier New" w:hAnsi="Courier New" w:cs="Courier New"/>
+          <w:sz w:val="16"/>
+          <w:szCs w:val="16"/>
+        </w:rPr>
+        <w:t>estprojectcost</w:t>
+      </w:r>
+      <w:proofErr w:type="spellEnd"/>
+      <w:r>
+        <w:rPr>
+          <w:rFonts w:ascii="Courier New" w:hAnsi="Courier New" w:cs="Courier New"/>
+          <w:sz w:val="16"/>
+          <w:szCs w:val="16"/>
+        </w:rPr>
+        <w:t>": "295360.54",</w:t>
+      </w:r>
+    </w:p>
+    <w:p>
+      <w:pPr>
+        <w:pStyle w:val="NoSpacing"/>
+        <w:rPr>
+          <w:rFonts w:ascii="Courier New" w:hAnsi="Courier New" w:cs="Courier New"/>
+          <w:sz w:val="16"/>
+          <w:szCs w:val="16"/>
+        </w:rPr>
+      </w:pPr>
+      <w:r>
+        <w:rPr>
+          <w:rFonts w:ascii="Courier New" w:hAnsi="Courier New" w:cs="Courier New"/>
+          <w:sz w:val="16"/>
+          <w:szCs w:val="16"/>
+        </w:rPr>
+        <w:t xml:space="preserve">        "</w:t>
+      </w:r>
+      <w:proofErr w:type="spellStart"/>
+      <w:r>
+        <w:rPr>
+          <w:rFonts w:ascii="Courier New" w:hAnsi="Courier New" w:cs="Courier New"/>
+          <w:sz w:val="16"/>
+          <w:szCs w:val="16"/>
+        </w:rPr>
+        <w:t>totalsqft</w:t>
+      </w:r>
+      <w:proofErr w:type="spellEnd"/>
+      <w:r>
+        <w:rPr>
+          <w:rFonts w:ascii="Courier New" w:hAnsi="Courier New" w:cs="Courier New"/>
+          <w:sz w:val="16"/>
+          <w:szCs w:val="16"/>
+        </w:rPr>
+        <w:t>": "1807",</w:t>
+      </w:r>
+    </w:p>
+    <w:p>
+      <w:pPr>
+        <w:pStyle w:val="NoSpacing"/>
+        <w:rPr>
+          <w:rFonts w:ascii="Courier New" w:hAnsi="Courier New" w:cs="Courier New"/>
+          <w:sz w:val="16"/>
+          <w:szCs w:val="16"/>
+        </w:rPr>
+      </w:pPr>
+      <w:r>
+        <w:rPr>
+          <w:rFonts w:ascii="Courier New" w:hAnsi="Courier New" w:cs="Courier New"/>
+          <w:sz w:val="16"/>
+          <w:szCs w:val="16"/>
+        </w:rPr>
+        <w:t xml:space="preserve">        "</w:t>
+      </w:r>
+      <w:proofErr w:type="spellStart"/>
+      <w:r>
+        <w:rPr>
+          <w:rFonts w:ascii="Courier New" w:hAnsi="Courier New" w:cs="Courier New"/>
+          <w:sz w:val="16"/>
+          <w:szCs w:val="16"/>
+        </w:rPr>
+        <w:t>originaladdress</w:t>
+      </w:r>
+      <w:proofErr w:type="spellEnd"/>
+      <w:r>
+        <w:rPr>
+          <w:rFonts w:ascii="Courier New" w:hAnsi="Courier New" w:cs="Courier New"/>
+          <w:sz w:val="16"/>
+          <w:szCs w:val="16"/>
+        </w:rPr>
+        <w:t>": "330 RED SKY TC NE",</w:t>
+      </w:r>
+    </w:p>
+    <w:p>
+      <w:pPr>
+        <w:pStyle w:val="NoSpacing"/>
+        <w:rPr>
+          <w:rFonts w:ascii="Courier New" w:hAnsi="Courier New" w:cs="Courier New"/>
+          <w:sz w:val="16"/>
+          <w:szCs w:val="16"/>
+        </w:rPr>
+      </w:pPr>
+      <w:r>
+        <w:rPr>
+          <w:rFonts w:ascii="Courier New" w:hAnsi="Courier New" w:cs="Courier New"/>
+          <w:sz w:val="16"/>
+          <w:szCs w:val="16"/>
+        </w:rPr>
+        <w:t xml:space="preserve">        "</w:t>
+      </w:r>
+      <w:proofErr w:type="spellStart"/>
+      <w:r>
+        <w:rPr>
+          <w:rFonts w:ascii="Courier New" w:hAnsi="Courier New" w:cs="Courier New"/>
+          <w:sz w:val="16"/>
+          <w:szCs w:val="16"/>
+        </w:rPr>
+        <w:t>communitycode</w:t>
+      </w:r>
+      <w:proofErr w:type="spellEnd"/>
+      <w:r>
+        <w:rPr>
+          <w:rFonts w:ascii="Courier New" w:hAnsi="Courier New" w:cs="Courier New"/>
+          <w:sz w:val="16"/>
+          <w:szCs w:val="16"/>
+        </w:rPr>
+        <w:t>": "RSN",</w:t>
+      </w:r>
+    </w:p>
+    <w:p>
+      <w:pPr>
+        <w:pStyle w:val="NoSpacing"/>
+        <w:rPr>
+          <w:rFonts w:ascii="Courier New" w:hAnsi="Courier New" w:cs="Courier New"/>
+          <w:sz w:val="16"/>
+          <w:szCs w:val="16"/>
+        </w:rPr>
+      </w:pPr>
+      <w:r>
+        <w:rPr>
+          <w:rFonts w:ascii="Courier New" w:hAnsi="Courier New" w:cs="Courier New"/>
+          <w:sz w:val="16"/>
+          <w:szCs w:val="16"/>
+        </w:rPr>
+        <w:t xml:space="preserve">        "</w:t>
+      </w:r>
+      <w:proofErr w:type="spellStart"/>
+      <w:r>
+        <w:rPr>
+          <w:rFonts w:ascii="Courier New" w:hAnsi="Courier New" w:cs="Courier New"/>
+          <w:sz w:val="16"/>
+          <w:szCs w:val="16"/>
+        </w:rPr>
+        <w:t>communityname</w:t>
+      </w:r>
+      <w:proofErr w:type="spellEnd"/>
+      <w:r>
+        <w:rPr>
+          <w:rFonts w:ascii="Courier New" w:hAnsi="Courier New" w:cs="Courier New"/>
+          <w:sz w:val="16"/>
+          <w:szCs w:val="16"/>
+        </w:rPr>
+        <w:t>": "REDSTONE",</w:t>
       </w:r>
     </w:p>
     <w:p>
@@ -1354,7 +1732,35 @@
           <w:sz w:val="16"/>
           <w:szCs w:val="16"/>
         </w:rPr>
-        <w:t xml:space="preserve">            "human_address": "{\"address\": \"\", \"city\": \"\", \"state\": \"\", \"zip\": \"\"}"</w:t>
+        <w:t xml:space="preserve">            "</w:t>
+      </w:r>
+      <w:proofErr w:type="spellStart"/>
+      <w:proofErr w:type="gramStart"/>
+      <w:r>
+        <w:rPr>
+          <w:rFonts w:ascii="Courier New" w:hAnsi="Courier New" w:cs="Courier New"/>
+          <w:sz w:val="16"/>
+          <w:szCs w:val="16"/>
+        </w:rPr>
+        <w:t>human</w:t>
+      </w:r>
+      <w:proofErr w:type="gramEnd"/>
+      <w:r>
+        <w:rPr>
+          <w:rFonts w:ascii="Courier New" w:hAnsi="Courier New" w:cs="Courier New"/>
+          <w:sz w:val="16"/>
+          <w:szCs w:val="16"/>
+        </w:rPr>
+        <w:t>_address</w:t>
+      </w:r>
+      <w:proofErr w:type="spellEnd"/>
+      <w:r>
+        <w:rPr>
+          <w:rFonts w:ascii="Courier New" w:hAnsi="Courier New" w:cs="Courier New"/>
+          <w:sz w:val="16"/>
+          <w:szCs w:val="16"/>
+        </w:rPr>
+        <w:t>": "{\"address\": \"\", \"city\": \"\", \"state\": \"\", \"zip\": \"\"}"</w:t>
       </w:r>
     </w:p>
     <w:p>
@@ -1390,151 +1796,341 @@
           <w:sz w:val="16"/>
           <w:szCs w:val="16"/>
         </w:rPr>
-        <w:t xml:space="preserve">        "locationcount": "1",</w:t>
-      </w:r>
-    </w:p>
-    <w:p>
-      <w:pPr>
-        <w:pStyle w:val="NoSpacing"/>
-        <w:rPr>
-          <w:rFonts w:ascii="Courier New" w:hAnsi="Courier New" w:cs="Courier New"/>
-          <w:sz w:val="16"/>
-          <w:szCs w:val="16"/>
-        </w:rPr>
-      </w:pPr>
-      <w:r>
-        <w:rPr>
-          <w:rFonts w:ascii="Courier New" w:hAnsi="Courier New" w:cs="Courier New"/>
-          <w:sz w:val="16"/>
-          <w:szCs w:val="16"/>
-        </w:rPr>
-        <w:t xml:space="preserve">        "locationtypes": "Titled Parcel",</w:t>
-      </w:r>
-    </w:p>
-    <w:p>
-      <w:pPr>
-        <w:pStyle w:val="NoSpacing"/>
-        <w:rPr>
-          <w:rFonts w:ascii="Courier New" w:hAnsi="Courier New" w:cs="Courier New"/>
-          <w:sz w:val="16"/>
-          <w:szCs w:val="16"/>
-        </w:rPr>
-      </w:pPr>
-      <w:r>
-        <w:rPr>
-          <w:rFonts w:ascii="Courier New" w:hAnsi="Courier New" w:cs="Courier New"/>
-          <w:sz w:val="16"/>
-          <w:szCs w:val="16"/>
-        </w:rPr>
-        <w:t xml:space="preserve">        "locationaddresses": "330 RED SKY TC NE",</w:t>
-      </w:r>
-    </w:p>
-    <w:p>
-      <w:pPr>
-        <w:pStyle w:val="NoSpacing"/>
-        <w:rPr>
-          <w:rFonts w:ascii="Courier New" w:hAnsi="Courier New" w:cs="Courier New"/>
-          <w:sz w:val="16"/>
-          <w:szCs w:val="16"/>
-        </w:rPr>
-      </w:pPr>
-      <w:r>
-        <w:rPr>
-          <w:rFonts w:ascii="Courier New" w:hAnsi="Courier New" w:cs="Courier New"/>
-          <w:sz w:val="16"/>
-          <w:szCs w:val="16"/>
-        </w:rPr>
-        <w:t xml:space="preserve">        "locationswkt": "POINT (-113.94850406578414 51.17361948379003)",</w:t>
-      </w:r>
-    </w:p>
-    <w:p>
-      <w:pPr>
-        <w:pStyle w:val="NoSpacing"/>
-        <w:rPr>
-          <w:rFonts w:ascii="Courier New" w:hAnsi="Courier New" w:cs="Courier New"/>
-          <w:sz w:val="16"/>
-          <w:szCs w:val="16"/>
-        </w:rPr>
-      </w:pPr>
-      <w:r>
-        <w:rPr>
-          <w:rFonts w:ascii="Courier New" w:hAnsi="Courier New" w:cs="Courier New"/>
-          <w:sz w:val="16"/>
-          <w:szCs w:val="16"/>
-        </w:rPr>
-        <w:t xml:space="preserve">        "locationsgeojson": "{\"type\":\"Point\",\"coordinates\":[-113.94850406578414,51.17361948379003]}",</w:t>
-      </w:r>
-    </w:p>
-    <w:p>
-      <w:pPr>
-        <w:pStyle w:val="NoSpacing"/>
-        <w:rPr>
-          <w:rFonts w:ascii="Courier New" w:hAnsi="Courier New" w:cs="Courier New"/>
-          <w:sz w:val="16"/>
-          <w:szCs w:val="16"/>
-        </w:rPr>
-      </w:pPr>
-      <w:r>
-        <w:rPr>
-          <w:rFonts w:ascii="Courier New" w:hAnsi="Courier New" w:cs="Courier New"/>
-          <w:sz w:val="16"/>
-          <w:szCs w:val="16"/>
-        </w:rPr>
-        <w:t xml:space="preserve">        ":@computed_region_4b54_tmc4": "11",</w:t>
-      </w:r>
-    </w:p>
-    <w:p>
-      <w:pPr>
-        <w:pStyle w:val="NoSpacing"/>
-        <w:rPr>
-          <w:rFonts w:ascii="Courier New" w:hAnsi="Courier New" w:cs="Courier New"/>
-          <w:sz w:val="16"/>
-          <w:szCs w:val="16"/>
-        </w:rPr>
-      </w:pPr>
-      <w:r>
-        <w:rPr>
-          <w:rFonts w:ascii="Courier New" w:hAnsi="Courier New" w:cs="Courier New"/>
-          <w:sz w:val="16"/>
-          <w:szCs w:val="16"/>
-        </w:rPr>
-        <w:t xml:space="preserve">        ":@computed_region_4a3i_ccfj": "4",</w:t>
-      </w:r>
-    </w:p>
-    <w:p>
-      <w:pPr>
-        <w:pStyle w:val="NoSpacing"/>
-        <w:rPr>
-          <w:rFonts w:ascii="Courier New" w:hAnsi="Courier New" w:cs="Courier New"/>
-          <w:sz w:val="16"/>
-          <w:szCs w:val="16"/>
-        </w:rPr>
-      </w:pPr>
-      <w:r>
-        <w:rPr>
-          <w:rFonts w:ascii="Courier New" w:hAnsi="Courier New" w:cs="Courier New"/>
-          <w:sz w:val="16"/>
-          <w:szCs w:val="16"/>
-        </w:rPr>
-        <w:t xml:space="preserve">        ":@computed_region_kxmf_bzkv": "3",</w:t>
-      </w:r>
-    </w:p>
-    <w:p>
-      <w:pPr>
-        <w:pStyle w:val="NoSpacing"/>
-        <w:rPr>
-          <w:rFonts w:ascii="Courier New" w:hAnsi="Courier New" w:cs="Courier New"/>
-          <w:sz w:val="16"/>
-          <w:szCs w:val="16"/>
-        </w:rPr>
-      </w:pPr>
-      <w:r>
-        <w:rPr>
-          <w:rFonts w:ascii="Courier New" w:hAnsi="Courier New" w:cs="Courier New"/>
-          <w:sz w:val="16"/>
-          <w:szCs w:val="16"/>
-        </w:rPr>
-        <w:t xml:space="preserve">        ":@computed_region_p8tp_5dkv": "1"</w:t>
+        <w:t xml:space="preserve">        "</w:t>
+      </w:r>
+      <w:proofErr w:type="spellStart"/>
+      <w:r>
+        <w:rPr>
+          <w:rFonts w:ascii="Courier New" w:hAnsi="Courier New" w:cs="Courier New"/>
+          <w:sz w:val="16"/>
+          <w:szCs w:val="16"/>
+        </w:rPr>
+        <w:t>locationcount</w:t>
+      </w:r>
+      <w:proofErr w:type="spellEnd"/>
+      <w:r>
+        <w:rPr>
+          <w:rFonts w:ascii="Courier New" w:hAnsi="Courier New" w:cs="Courier New"/>
+          <w:sz w:val="16"/>
+          <w:szCs w:val="16"/>
+        </w:rPr>
+        <w:t>": "1",</w:t>
+      </w:r>
+    </w:p>
+    <w:p>
+      <w:pPr>
+        <w:pStyle w:val="NoSpacing"/>
+        <w:rPr>
+          <w:rFonts w:ascii="Courier New" w:hAnsi="Courier New" w:cs="Courier New"/>
+          <w:sz w:val="16"/>
+          <w:szCs w:val="16"/>
+        </w:rPr>
+      </w:pPr>
+      <w:r>
+        <w:rPr>
+          <w:rFonts w:ascii="Courier New" w:hAnsi="Courier New" w:cs="Courier New"/>
+          <w:sz w:val="16"/>
+          <w:szCs w:val="16"/>
+        </w:rPr>
+        <w:t xml:space="preserve">        "</w:t>
+      </w:r>
+      <w:proofErr w:type="spellStart"/>
+      <w:r>
+        <w:rPr>
+          <w:rFonts w:ascii="Courier New" w:hAnsi="Courier New" w:cs="Courier New"/>
+          <w:sz w:val="16"/>
+          <w:szCs w:val="16"/>
+        </w:rPr>
+        <w:t>locationtypes</w:t>
+      </w:r>
+      <w:proofErr w:type="spellEnd"/>
+      <w:r>
+        <w:rPr>
+          <w:rFonts w:ascii="Courier New" w:hAnsi="Courier New" w:cs="Courier New"/>
+          <w:sz w:val="16"/>
+          <w:szCs w:val="16"/>
+        </w:rPr>
+        <w:t>": "Titled Parcel",</w:t>
+      </w:r>
+    </w:p>
+    <w:p>
+      <w:pPr>
+        <w:pStyle w:val="NoSpacing"/>
+        <w:rPr>
+          <w:rFonts w:ascii="Courier New" w:hAnsi="Courier New" w:cs="Courier New"/>
+          <w:sz w:val="16"/>
+          <w:szCs w:val="16"/>
+        </w:rPr>
+      </w:pPr>
+      <w:r>
+        <w:rPr>
+          <w:rFonts w:ascii="Courier New" w:hAnsi="Courier New" w:cs="Courier New"/>
+          <w:sz w:val="16"/>
+          <w:szCs w:val="16"/>
+        </w:rPr>
+        <w:t xml:space="preserve">        "</w:t>
+      </w:r>
+      <w:proofErr w:type="spellStart"/>
+      <w:r>
+        <w:rPr>
+          <w:rFonts w:ascii="Courier New" w:hAnsi="Courier New" w:cs="Courier New"/>
+          <w:sz w:val="16"/>
+          <w:szCs w:val="16"/>
+        </w:rPr>
+        <w:t>locationaddresses</w:t>
+      </w:r>
+      <w:proofErr w:type="spellEnd"/>
+      <w:r>
+        <w:rPr>
+          <w:rFonts w:ascii="Courier New" w:hAnsi="Courier New" w:cs="Courier New"/>
+          <w:sz w:val="16"/>
+          <w:szCs w:val="16"/>
+        </w:rPr>
+        <w:t>": "330 RED SKY TC NE",</w:t>
+      </w:r>
+    </w:p>
+    <w:p>
+      <w:pPr>
+        <w:pStyle w:val="NoSpacing"/>
+        <w:rPr>
+          <w:rFonts w:ascii="Courier New" w:hAnsi="Courier New" w:cs="Courier New"/>
+          <w:sz w:val="16"/>
+          <w:szCs w:val="16"/>
+        </w:rPr>
+      </w:pPr>
+      <w:r>
+        <w:rPr>
+          <w:rFonts w:ascii="Courier New" w:hAnsi="Courier New" w:cs="Courier New"/>
+          <w:sz w:val="16"/>
+          <w:szCs w:val="16"/>
+        </w:rPr>
+        <w:t xml:space="preserve">        "</w:t>
+      </w:r>
+      <w:proofErr w:type="spellStart"/>
+      <w:r>
+        <w:rPr>
+          <w:rFonts w:ascii="Courier New" w:hAnsi="Courier New" w:cs="Courier New"/>
+          <w:sz w:val="16"/>
+          <w:szCs w:val="16"/>
+        </w:rPr>
+        <w:t>locationswkt</w:t>
+      </w:r>
+      <w:proofErr w:type="spellEnd"/>
+      <w:r>
+        <w:rPr>
+          <w:rFonts w:ascii="Courier New" w:hAnsi="Courier New" w:cs="Courier New"/>
+          <w:sz w:val="16"/>
+          <w:szCs w:val="16"/>
+        </w:rPr>
+        <w:t>": "POINT (-113.94850406578414 51.17361948379003)",</w:t>
+      </w:r>
+    </w:p>
+    <w:p>
+      <w:pPr>
+        <w:pStyle w:val="NoSpacing"/>
+        <w:rPr>
+          <w:rFonts w:ascii="Courier New" w:hAnsi="Courier New" w:cs="Courier New"/>
+          <w:sz w:val="16"/>
+          <w:szCs w:val="16"/>
+        </w:rPr>
+      </w:pPr>
+      <w:r>
+        <w:rPr>
+          <w:rFonts w:ascii="Courier New" w:hAnsi="Courier New" w:cs="Courier New"/>
+          <w:sz w:val="16"/>
+          <w:szCs w:val="16"/>
+        </w:rPr>
+        <w:t xml:space="preserve">        "</w:t>
+      </w:r>
+      <w:proofErr w:type="spellStart"/>
+      <w:r>
+        <w:rPr>
+          <w:rFonts w:ascii="Courier New" w:hAnsi="Courier New" w:cs="Courier New"/>
+          <w:sz w:val="16"/>
+          <w:szCs w:val="16"/>
+        </w:rPr>
+        <w:t>locationsgeojson</w:t>
+      </w:r>
+      <w:proofErr w:type="spellEnd"/>
+      <w:r>
+        <w:rPr>
+          <w:rFonts w:ascii="Courier New" w:hAnsi="Courier New" w:cs="Courier New"/>
+          <w:sz w:val="16"/>
+          <w:szCs w:val="16"/>
+        </w:rPr>
+        <w:t>": "{\"type\</w:t>
+      </w:r>
+      <w:proofErr w:type="gramStart"/>
+      <w:r>
+        <w:rPr>
+          <w:rFonts w:ascii="Courier New" w:hAnsi="Courier New" w:cs="Courier New"/>
+          <w:sz w:val="16"/>
+          <w:szCs w:val="16"/>
+        </w:rPr>
+        <w:t>":\</w:t>
+      </w:r>
+      <w:proofErr w:type="gramEnd"/>
+      <w:r>
+        <w:rPr>
+          <w:rFonts w:ascii="Courier New" w:hAnsi="Courier New" w:cs="Courier New"/>
+          <w:sz w:val="16"/>
+          <w:szCs w:val="16"/>
+        </w:rPr>
+        <w:t>"Point\",\"coordinates\":[-113.94850406578414,51.17361948379003]}",</w:t>
+      </w:r>
+    </w:p>
+    <w:p>
+      <w:pPr>
+        <w:pStyle w:val="NoSpacing"/>
+        <w:rPr>
+          <w:rFonts w:ascii="Courier New" w:hAnsi="Courier New" w:cs="Courier New"/>
+          <w:sz w:val="16"/>
+          <w:szCs w:val="16"/>
+        </w:rPr>
+      </w:pPr>
+      <w:r>
+        <w:rPr>
+          <w:rFonts w:ascii="Courier New" w:hAnsi="Courier New" w:cs="Courier New"/>
+          <w:sz w:val="16"/>
+          <w:szCs w:val="16"/>
+        </w:rPr>
+        <w:t xml:space="preserve">        </w:t>
+      </w:r>
+      <w:proofErr w:type="gramStart"/>
+      <w:r>
+        <w:rPr>
+          <w:rFonts w:ascii="Courier New" w:hAnsi="Courier New" w:cs="Courier New"/>
+          <w:sz w:val="16"/>
+          <w:szCs w:val="16"/>
+        </w:rPr>
+        <w:t>":@</w:t>
+      </w:r>
+      <w:proofErr w:type="gramEnd"/>
+      <w:r>
+        <w:rPr>
+          <w:rFonts w:ascii="Courier New" w:hAnsi="Courier New" w:cs="Courier New"/>
+          <w:sz w:val="16"/>
+          <w:szCs w:val="16"/>
+        </w:rPr>
+        <w:t>computed_region_4b54_tmc4": "11",</w:t>
+      </w:r>
+    </w:p>
+    <w:p>
+      <w:pPr>
+        <w:pStyle w:val="NoSpacing"/>
+        <w:rPr>
+          <w:rFonts w:ascii="Courier New" w:hAnsi="Courier New" w:cs="Courier New"/>
+          <w:sz w:val="16"/>
+          <w:szCs w:val="16"/>
+        </w:rPr>
+      </w:pPr>
+      <w:r>
+        <w:rPr>
+          <w:rFonts w:ascii="Courier New" w:hAnsi="Courier New" w:cs="Courier New"/>
+          <w:sz w:val="16"/>
+          <w:szCs w:val="16"/>
+        </w:rPr>
+        <w:t xml:space="preserve">        </w:t>
+      </w:r>
+      <w:proofErr w:type="gramStart"/>
+      <w:r>
+        <w:rPr>
+          <w:rFonts w:ascii="Courier New" w:hAnsi="Courier New" w:cs="Courier New"/>
+          <w:sz w:val="16"/>
+          <w:szCs w:val="16"/>
+        </w:rPr>
+        <w:t>":@</w:t>
+      </w:r>
+      <w:proofErr w:type="gramEnd"/>
+      <w:r>
+        <w:rPr>
+          <w:rFonts w:ascii="Courier New" w:hAnsi="Courier New" w:cs="Courier New"/>
+          <w:sz w:val="16"/>
+          <w:szCs w:val="16"/>
+        </w:rPr>
+        <w:t>computed_region_4a3i_ccfj": "4",</w:t>
+      </w:r>
+    </w:p>
+    <w:p>
+      <w:pPr>
+        <w:pStyle w:val="NoSpacing"/>
+        <w:rPr>
+          <w:rFonts w:ascii="Courier New" w:hAnsi="Courier New" w:cs="Courier New"/>
+          <w:sz w:val="16"/>
+          <w:szCs w:val="16"/>
+        </w:rPr>
+      </w:pPr>
+      <w:r>
+        <w:rPr>
+          <w:rFonts w:ascii="Courier New" w:hAnsi="Courier New" w:cs="Courier New"/>
+          <w:sz w:val="16"/>
+          <w:szCs w:val="16"/>
+        </w:rPr>
+        <w:t xml:space="preserve">        </w:t>
+      </w:r>
+      <w:proofErr w:type="gramStart"/>
+      <w:r>
+        <w:rPr>
+          <w:rFonts w:ascii="Courier New" w:hAnsi="Courier New" w:cs="Courier New"/>
+          <w:sz w:val="16"/>
+          <w:szCs w:val="16"/>
+        </w:rPr>
+        <w:t>":@</w:t>
+      </w:r>
+      <w:proofErr w:type="spellStart"/>
+      <w:proofErr w:type="gramEnd"/>
+      <w:r>
+        <w:rPr>
+          <w:rFonts w:ascii="Courier New" w:hAnsi="Courier New" w:cs="Courier New"/>
+          <w:sz w:val="16"/>
+          <w:szCs w:val="16"/>
+        </w:rPr>
+        <w:t>computed_region_kxmf_bzkv</w:t>
+      </w:r>
+      <w:proofErr w:type="spellEnd"/>
+      <w:r>
+        <w:rPr>
+          <w:rFonts w:ascii="Courier New" w:hAnsi="Courier New" w:cs="Courier New"/>
+          <w:sz w:val="16"/>
+          <w:szCs w:val="16"/>
+        </w:rPr>
+        <w:t>": "3",</w:t>
+      </w:r>
+    </w:p>
+    <w:p>
+      <w:pPr>
+        <w:pStyle w:val="NoSpacing"/>
+        <w:rPr>
+          <w:rFonts w:ascii="Courier New" w:hAnsi="Courier New" w:cs="Courier New"/>
+          <w:sz w:val="16"/>
+          <w:szCs w:val="16"/>
+        </w:rPr>
+      </w:pPr>
+      <w:r>
+        <w:rPr>
+          <w:rFonts w:ascii="Courier New" w:hAnsi="Courier New" w:cs="Courier New"/>
+          <w:sz w:val="16"/>
+          <w:szCs w:val="16"/>
+        </w:rPr>
+        <w:t xml:space="preserve">        </w:t>
+      </w:r>
+      <w:proofErr w:type="gramStart"/>
+      <w:r>
+        <w:rPr>
+          <w:rFonts w:ascii="Courier New" w:hAnsi="Courier New" w:cs="Courier New"/>
+          <w:sz w:val="16"/>
+          <w:szCs w:val="16"/>
+        </w:rPr>
+        <w:t>":@</w:t>
+      </w:r>
+      <w:proofErr w:type="gramEnd"/>
+      <w:r>
+        <w:rPr>
+          <w:rFonts w:ascii="Courier New" w:hAnsi="Courier New" w:cs="Courier New"/>
+          <w:sz w:val="16"/>
+          <w:szCs w:val="16"/>
+        </w:rPr>
+        <w:t>computed_region_p8tp_5dkv": "1"</w:t>
       </w:r>
     </w:p>
     <w:p>
@@ -1765,7 +2361,25 @@
           <w:sz w:val="24"/>
           <w:szCs w:val="24"/>
         </w:rPr>
-        <w:t xml:space="preserve">This assignment will require the use of HTML, CSS, JavaScript and AJAX. </w:t>
+        <w:t xml:space="preserve">This assignment will require the use of HTML, CSS, </w:t>
+      </w:r>
+      <w:proofErr w:type="gramStart"/>
+      <w:r>
+        <w:rPr>
+          <w:rFonts w:ascii="Arial Narrow" w:hAnsi="Arial Narrow" w:cs="Arial"/>
+          <w:sz w:val="24"/>
+          <w:szCs w:val="24"/>
+        </w:rPr>
+        <w:t>JavaScript</w:t>
+      </w:r>
+      <w:proofErr w:type="gramEnd"/>
+      <w:r>
+        <w:rPr>
+          <w:rFonts w:ascii="Arial Narrow" w:hAnsi="Arial Narrow" w:cs="Arial"/>
+          <w:sz w:val="24"/>
+          <w:szCs w:val="24"/>
+        </w:rPr>
+        <w:t xml:space="preserve"> and AJAX. </w:t>
       </w:r>
     </w:p>
     <w:p>
@@ -2069,7 +2683,43 @@
           <w:sz w:val="24"/>
           <w:szCs w:val="24"/>
         </w:rPr>
-        <w:t xml:space="preserve"> be connected to a unique Event Listener that is set to call a function when the ‘keyup’ or ‘onkeyup’ event occurs. As data is typed into the search field, the search function will display </w:t>
+        <w:t xml:space="preserve"> be connected to a unique Event Listener that is set to call a function when the ‘</w:t>
+      </w:r>
+      <w:proofErr w:type="spellStart"/>
+      <w:r>
+        <w:rPr>
+          <w:rFonts w:ascii="Arial Narrow" w:hAnsi="Arial Narrow" w:cs="Arial"/>
+          <w:sz w:val="24"/>
+          <w:szCs w:val="24"/>
+        </w:rPr>
+        <w:t>keyup</w:t>
+      </w:r>
+      <w:proofErr w:type="spellEnd"/>
+      <w:r>
+        <w:rPr>
+          <w:rFonts w:ascii="Arial Narrow" w:hAnsi="Arial Narrow" w:cs="Arial"/>
+          <w:sz w:val="24"/>
+          <w:szCs w:val="24"/>
+        </w:rPr>
+        <w:t>’ or ‘</w:t>
+      </w:r>
+      <w:proofErr w:type="spellStart"/>
+      <w:r>
+        <w:rPr>
+          <w:rFonts w:ascii="Arial Narrow" w:hAnsi="Arial Narrow" w:cs="Arial"/>
+          <w:sz w:val="24"/>
+          <w:szCs w:val="24"/>
+        </w:rPr>
+        <w:t>onkeyup</w:t>
+      </w:r>
+      <w:proofErr w:type="spellEnd"/>
+      <w:r>
+        <w:rPr>
+          <w:rFonts w:ascii="Arial Narrow" w:hAnsi="Arial Narrow" w:cs="Arial"/>
+          <w:sz w:val="24"/>
+          <w:szCs w:val="24"/>
+        </w:rPr>
+        <w:t xml:space="preserve">’ event occurs. As data is typed into the search field, the search function will display </w:t>
       </w:r>
       <w:r>
         <w:rPr>
@@ -2203,15 +2853,33 @@
           <w:sz w:val="24"/>
           <w:szCs w:val="24"/>
         </w:rPr>
-        <w:t>You do not need to display a</w:t>
-      </w:r>
-      <w:r>
-        <w:rPr>
-          <w:rFonts w:ascii="Arial Narrow" w:hAnsi="Arial Narrow" w:cs="Arial"/>
-          <w:sz w:val="24"/>
-          <w:szCs w:val="24"/>
-        </w:rPr>
-        <w:t>ll of the dat</w:t>
+        <w:t xml:space="preserve">You do not need to display </w:t>
+      </w:r>
+      <w:proofErr w:type="gramStart"/>
+      <w:r>
+        <w:rPr>
+          <w:rFonts w:ascii="Arial Narrow" w:hAnsi="Arial Narrow" w:cs="Arial"/>
+          <w:sz w:val="24"/>
+          <w:szCs w:val="24"/>
+        </w:rPr>
+        <w:t>a</w:t>
+      </w:r>
+      <w:r>
+        <w:rPr>
+          <w:rFonts w:ascii="Arial Narrow" w:hAnsi="Arial Narrow" w:cs="Arial"/>
+          <w:sz w:val="24"/>
+          <w:szCs w:val="24"/>
+        </w:rPr>
+        <w:t>ll of</w:t>
+      </w:r>
+      <w:proofErr w:type="gramEnd"/>
+      <w:r>
+        <w:rPr>
+          <w:rFonts w:ascii="Arial Narrow" w:hAnsi="Arial Narrow" w:cs="Arial"/>
+          <w:sz w:val="24"/>
+          <w:szCs w:val="24"/>
+        </w:rPr>
+        <w:t xml:space="preserve"> the dat</w:t>
       </w:r>
       <w:r>
         <w:rPr>
@@ -2343,7 +3011,25 @@
           <w:sz w:val="24"/>
           <w:szCs w:val="24"/>
         </w:rPr>
-        <w:t>When a records is selected, a</w:t>
+        <w:t xml:space="preserve">When a </w:t>
+      </w:r>
+      <w:proofErr w:type="gramStart"/>
+      <w:r>
+        <w:rPr>
+          <w:rFonts w:ascii="Arial Narrow" w:hAnsi="Arial Narrow" w:cs="Arial"/>
+          <w:sz w:val="24"/>
+          <w:szCs w:val="24"/>
+        </w:rPr>
+        <w:t>records</w:t>
+      </w:r>
+      <w:proofErr w:type="gramEnd"/>
+      <w:r>
+        <w:rPr>
+          <w:rFonts w:ascii="Arial Narrow" w:hAnsi="Arial Narrow" w:cs="Arial"/>
+          <w:sz w:val="24"/>
+          <w:szCs w:val="24"/>
+        </w:rPr>
+        <w:t xml:space="preserve"> is selected, a</w:t>
       </w:r>
       <w:r>
         <w:rPr>
@@ -2763,7 +3449,25 @@
           <w:sz w:val="24"/>
           <w:szCs w:val="24"/>
         </w:rPr>
-        <w:t>under cprg256/finalproject.</w:t>
+        <w:t>under cprg256/</w:t>
+      </w:r>
+      <w:proofErr w:type="spellStart"/>
+      <w:r>
+        <w:rPr>
+          <w:rFonts w:ascii="Arial Narrow" w:hAnsi="Arial Narrow" w:cs="Arial"/>
+          <w:sz w:val="24"/>
+          <w:szCs w:val="24"/>
+        </w:rPr>
+        <w:t>finalproject</w:t>
+      </w:r>
+      <w:proofErr w:type="spellEnd"/>
+      <w:r>
+        <w:rPr>
+          <w:rFonts w:ascii="Arial Narrow" w:hAnsi="Arial Narrow" w:cs="Arial"/>
+          <w:sz w:val="24"/>
+          <w:szCs w:val="24"/>
+        </w:rPr>
+        <w:t>.</w:t>
       </w:r>
     </w:p>
     <w:p>
@@ -2842,7 +3546,27 @@
           <w:szCs w:val="24"/>
           <w:highlight w:val="yellow"/>
         </w:rPr>
-        <w:t>the ‘finalquiz.xml’ file to display the multiple choice questions within the index.html</w:t>
+        <w:t xml:space="preserve">the ‘finalquiz.xml’ file to display the </w:t>
+      </w:r>
+      <w:proofErr w:type="gramStart"/>
+      <w:r>
+        <w:rPr>
+          <w:rFonts w:ascii="Arial Narrow" w:hAnsi="Arial Narrow"/>
+          <w:sz w:val="24"/>
+          <w:szCs w:val="24"/>
+          <w:highlight w:val="yellow"/>
+        </w:rPr>
+        <w:t>multiple choice</w:t>
+      </w:r>
+      <w:proofErr w:type="gramEnd"/>
+      <w:r>
+        <w:rPr>
+          <w:rFonts w:ascii="Arial Narrow" w:hAnsi="Arial Narrow"/>
+          <w:sz w:val="24"/>
+          <w:szCs w:val="24"/>
+          <w:highlight w:val="yellow"/>
+        </w:rPr>
+        <w:t xml:space="preserve"> questions within the index.html</w:t>
       </w:r>
       <w:r>
         <w:rPr>
@@ -2901,6 +3625,7 @@
         </w:rPr>
         <w:t xml:space="preserve"> Within ‘finalquiz.xml’ is an element ‘</w:t>
       </w:r>
+      <w:proofErr w:type="spellStart"/>
       <w:r>
         <w:rPr>
           <w:rFonts w:ascii="Arial Narrow" w:hAnsi="Arial Narrow"/>
@@ -2908,7 +3633,17 @@
           <w:szCs w:val="24"/>
           <w:highlight w:val="yellow"/>
         </w:rPr>
-        <w:t>rightanswers’ that has a comma delimited string with the correct answers.</w:t>
+        <w:t>rightanswers</w:t>
+      </w:r>
+      <w:proofErr w:type="spellEnd"/>
+      <w:r>
+        <w:rPr>
+          <w:rFonts w:ascii="Arial Narrow" w:hAnsi="Arial Narrow"/>
+          <w:sz w:val="24"/>
+          <w:szCs w:val="24"/>
+          <w:highlight w:val="yellow"/>
+        </w:rPr>
+        <w:t>’ that has a comma delimited string with the correct answers.</w:t>
       </w:r>
       <w:r>
         <w:rPr>
@@ -3126,7 +3861,25 @@
           <w:sz w:val="24"/>
           <w:szCs w:val="24"/>
         </w:rPr>
-        <w:t>At the end of the quiz, create a button ‘Grade Quiz’ that will display the number of correct answers out of five. E.g. ‘Grade 3/5’</w:t>
+        <w:t xml:space="preserve">At the end of the quiz, create a button ‘Grade Quiz’ that will display the number of correct answers out of five. </w:t>
+      </w:r>
+      <w:proofErr w:type="gramStart"/>
+      <w:r>
+        <w:rPr>
+          <w:rFonts w:ascii="Arial Narrow" w:hAnsi="Arial Narrow"/>
+          <w:sz w:val="24"/>
+          <w:szCs w:val="24"/>
+        </w:rPr>
+        <w:t>E.g.</w:t>
+      </w:r>
+      <w:proofErr w:type="gramEnd"/>
+      <w:r>
+        <w:rPr>
+          <w:rFonts w:ascii="Arial Narrow" w:hAnsi="Arial Narrow"/>
+          <w:sz w:val="24"/>
+          <w:szCs w:val="24"/>
+        </w:rPr>
+        <w:t xml:space="preserve"> ‘Grade 3/5’</w:t>
       </w:r>
     </w:p>
     <w:p>
@@ -3196,15 +3949,51 @@
           <w:sz w:val="24"/>
           <w:szCs w:val="24"/>
         </w:rPr>
-        <w:t xml:space="preserve">Create a subdirectory titled ‘rentalcar’ </w:t>
-      </w:r>
-      <w:r>
-        <w:rPr>
-          <w:rFonts w:ascii="Arial Narrow" w:hAnsi="Arial Narrow" w:cs="Arial"/>
-          <w:sz w:val="24"/>
-          <w:szCs w:val="24"/>
-        </w:rPr>
-        <w:t xml:space="preserve">under cprg256/finalproject. </w:t>
+        <w:t>Create a subdirectory titled ‘</w:t>
+      </w:r>
+      <w:proofErr w:type="spellStart"/>
+      <w:r>
+        <w:rPr>
+          <w:rFonts w:ascii="Arial Narrow" w:hAnsi="Arial Narrow"/>
+          <w:sz w:val="24"/>
+          <w:szCs w:val="24"/>
+        </w:rPr>
+        <w:t>rentalcar</w:t>
+      </w:r>
+      <w:proofErr w:type="spellEnd"/>
+      <w:r>
+        <w:rPr>
+          <w:rFonts w:ascii="Arial Narrow" w:hAnsi="Arial Narrow"/>
+          <w:sz w:val="24"/>
+          <w:szCs w:val="24"/>
+        </w:rPr>
+        <w:t xml:space="preserve">’ </w:t>
+      </w:r>
+      <w:r>
+        <w:rPr>
+          <w:rFonts w:ascii="Arial Narrow" w:hAnsi="Arial Narrow" w:cs="Arial"/>
+          <w:sz w:val="24"/>
+          <w:szCs w:val="24"/>
+        </w:rPr>
+        <w:t>under cprg256/</w:t>
+      </w:r>
+      <w:proofErr w:type="spellStart"/>
+      <w:r>
+        <w:rPr>
+          <w:rFonts w:ascii="Arial Narrow" w:hAnsi="Arial Narrow" w:cs="Arial"/>
+          <w:sz w:val="24"/>
+          <w:szCs w:val="24"/>
+        </w:rPr>
+        <w:t>finalproject</w:t>
+      </w:r>
+      <w:proofErr w:type="spellEnd"/>
+      <w:r>
+        <w:rPr>
+          <w:rFonts w:ascii="Arial Narrow" w:hAnsi="Arial Narrow" w:cs="Arial"/>
+          <w:sz w:val="24"/>
+          <w:szCs w:val="24"/>
+        </w:rPr>
+        <w:t xml:space="preserve">. </w:t>
       </w:r>
     </w:p>
     <w:p>
@@ -3234,6 +4023,8 @@
         </w:rPr>
         <w:t>Your application will require ‘</w:t>
       </w:r>
+      <w:proofErr w:type="spellStart"/>
+      <w:proofErr w:type="gramStart"/>
       <w:r>
         <w:rPr>
           <w:rFonts w:ascii="Arial Narrow" w:hAnsi="Arial Narrow"/>
@@ -3241,7 +4032,18 @@
           <w:szCs w:val="24"/>
           <w:highlight w:val="yellow"/>
         </w:rPr>
-        <w:t>rentalclients.json’.</w:t>
+        <w:t>rentalclients.json</w:t>
+      </w:r>
+      <w:proofErr w:type="spellEnd"/>
+      <w:proofErr w:type="gramEnd"/>
+      <w:r>
+        <w:rPr>
+          <w:rFonts w:ascii="Arial Narrow" w:hAnsi="Arial Narrow"/>
+          <w:sz w:val="24"/>
+          <w:szCs w:val="24"/>
+          <w:highlight w:val="yellow"/>
+        </w:rPr>
+        <w:t>’.</w:t>
       </w:r>
     </w:p>
     <w:p>
@@ -3404,7 +4206,29 @@
           <w:szCs w:val="24"/>
           <w:highlight w:val="yellow"/>
         </w:rPr>
-        <w:t>‘search’ field will search ‘rentalclient.json’ by last name</w:t>
+        <w:t>‘search’ field will search ‘</w:t>
+      </w:r>
+      <w:proofErr w:type="spellStart"/>
+      <w:proofErr w:type="gramStart"/>
+      <w:r>
+        <w:rPr>
+          <w:rFonts w:ascii="Arial Narrow" w:hAnsi="Arial Narrow"/>
+          <w:sz w:val="24"/>
+          <w:szCs w:val="24"/>
+          <w:highlight w:val="yellow"/>
+        </w:rPr>
+        <w:t>rentalclient.json</w:t>
+      </w:r>
+      <w:proofErr w:type="spellEnd"/>
+      <w:proofErr w:type="gramEnd"/>
+      <w:r>
+        <w:rPr>
+          <w:rFonts w:ascii="Arial Narrow" w:hAnsi="Arial Narrow"/>
+          <w:sz w:val="24"/>
+          <w:szCs w:val="24"/>
+          <w:highlight w:val="yellow"/>
+        </w:rPr>
+        <w:t>’ by last name</w:t>
       </w:r>
       <w:r>
         <w:rPr>
@@ -3422,6 +4246,7 @@
         </w:rPr>
         <w:t>(</w:t>
       </w:r>
+      <w:proofErr w:type="gramStart"/>
       <w:r>
         <w:rPr>
           <w:rFonts w:ascii="Arial Narrow" w:hAnsi="Arial Narrow"/>
@@ -3431,8 +4256,33 @@
           <w:sz w:val="24"/>
           <w:szCs w:val="24"/>
         </w:rPr>
-        <w:t>search on keyUP</w:t>
-      </w:r>
+        <w:t>search</w:t>
+      </w:r>
+      <w:proofErr w:type="gramEnd"/>
+      <w:r>
+        <w:rPr>
+          <w:rFonts w:ascii="Arial Narrow" w:hAnsi="Arial Narrow"/>
+          <w:b/>
+          <w:bCs/>
+          <w:color w:val="FF0000"/>
+          <w:sz w:val="24"/>
+          <w:szCs w:val="24"/>
+        </w:rPr>
+        <w:t xml:space="preserve"> on </w:t>
+      </w:r>
+      <w:proofErr w:type="spellStart"/>
+      <w:r>
+        <w:rPr>
+          <w:rFonts w:ascii="Arial Narrow" w:hAnsi="Arial Narrow"/>
+          <w:b/>
+          <w:bCs/>
+          <w:color w:val="FF0000"/>
+          <w:sz w:val="24"/>
+          <w:szCs w:val="24"/>
+        </w:rPr>
+        <w:t>keyUP</w:t>
+      </w:r>
+      <w:proofErr w:type="spellEnd"/>
       <w:r>
         <w:rPr>
           <w:rFonts w:ascii="Arial Narrow" w:hAnsi="Arial Narrow"/>
@@ -3577,7 +4427,25 @@
           <w:sz w:val="24"/>
           <w:szCs w:val="24"/>
         </w:rPr>
-        <w:t>After a client is selected, the client information will be displayed in the ‘car rental’ form. E.g. last name, first name, address, state/prov, email and phone.</w:t>
+        <w:t xml:space="preserve">After a client is selected, the client information will be displayed in the ‘car rental’ form. </w:t>
+      </w:r>
+      <w:proofErr w:type="gramStart"/>
+      <w:r>
+        <w:rPr>
+          <w:rFonts w:ascii="Arial Narrow" w:hAnsi="Arial Narrow"/>
+          <w:sz w:val="24"/>
+          <w:szCs w:val="24"/>
+        </w:rPr>
+        <w:t>E.g.</w:t>
+      </w:r>
+      <w:proofErr w:type="gramEnd"/>
+      <w:r>
+        <w:rPr>
+          <w:rFonts w:ascii="Arial Narrow" w:hAnsi="Arial Narrow"/>
+          <w:sz w:val="24"/>
+          <w:szCs w:val="24"/>
+        </w:rPr>
+        <w:t xml:space="preserve"> last name, first name, address, state/prov, email and phone.</w:t>
       </w:r>
     </w:p>
     <w:p>
@@ -3809,6 +4677,7 @@
     <w:p>
       <w:pPr>
         <w:pStyle w:val="NoSpacing"/>
+        <w:jc w:val="right"/>
         <w:rPr>
           <w:rFonts w:ascii="Arial Narrow" w:hAnsi="Arial Narrow"/>
           <w:sz w:val="24"/>
@@ -3955,6 +4824,7 @@
         </w:rPr>
         <w:t xml:space="preserve"> (</w:t>
       </w:r>
+      <w:proofErr w:type="gramStart"/>
       <w:r>
         <w:rPr>
           <w:rFonts w:ascii="Arial Narrow" w:hAnsi="Arial Narrow"/>
@@ -3962,7 +4832,17 @@
           <w:sz w:val="24"/>
           <w:szCs w:val="24"/>
         </w:rPr>
-        <w:t>min and max on value</w:t>
+        <w:t>min</w:t>
+      </w:r>
+      <w:proofErr w:type="gramEnd"/>
+      <w:r>
+        <w:rPr>
+          <w:rFonts w:ascii="Arial Narrow" w:hAnsi="Arial Narrow"/>
+          <w:color w:val="FF0000"/>
+          <w:sz w:val="24"/>
+          <w:szCs w:val="24"/>
+        </w:rPr>
+        <w:t xml:space="preserve"> and max on value</w:t>
       </w:r>
       <w:r>
         <w:rPr>
@@ -3999,7 +4879,25 @@
           <w:sz w:val="24"/>
           <w:szCs w:val="24"/>
         </w:rPr>
-        <w:t>After this information is selected, the total of the rental is calculated and the complete client and rental information will be displayed on the page.</w:t>
+        <w:t xml:space="preserve">After this information is selected, the total of the rental is </w:t>
+      </w:r>
+      <w:proofErr w:type="gramStart"/>
+      <w:r>
+        <w:rPr>
+          <w:rFonts w:ascii="Arial Narrow" w:hAnsi="Arial Narrow"/>
+          <w:sz w:val="24"/>
+          <w:szCs w:val="24"/>
+        </w:rPr>
+        <w:t>calculated</w:t>
+      </w:r>
+      <w:proofErr w:type="gramEnd"/>
+      <w:r>
+        <w:rPr>
+          <w:rFonts w:ascii="Arial Narrow" w:hAnsi="Arial Narrow"/>
+          <w:sz w:val="24"/>
+          <w:szCs w:val="24"/>
+        </w:rPr>
+        <w:t xml:space="preserve"> and the complete client and rental information will be displayed on the page.</w:t>
       </w:r>
       <w:r>
         <w:rPr>
@@ -4046,7 +4944,43 @@
           <w:sz w:val="24"/>
           <w:szCs w:val="24"/>
         </w:rPr>
-        <w:t>You must use JavaScript to implement your programming solutions. NOTE: If you plan to use an Third Party Applications (eg. Bootstrap), you must consult your instructor in advance.</w:t>
+        <w:t xml:space="preserve">You must use JavaScript to implement your programming solutions. NOTE: If you plan to use </w:t>
+      </w:r>
+      <w:proofErr w:type="gramStart"/>
+      <w:r>
+        <w:rPr>
+          <w:rFonts w:ascii="Arial Narrow" w:hAnsi="Arial Narrow"/>
+          <w:sz w:val="24"/>
+          <w:szCs w:val="24"/>
+        </w:rPr>
+        <w:t>an</w:t>
+      </w:r>
+      <w:proofErr w:type="gramEnd"/>
+      <w:r>
+        <w:rPr>
+          <w:rFonts w:ascii="Arial Narrow" w:hAnsi="Arial Narrow"/>
+          <w:sz w:val="24"/>
+          <w:szCs w:val="24"/>
+        </w:rPr>
+        <w:t xml:space="preserve"> Third Party Applications (</w:t>
+      </w:r>
+      <w:proofErr w:type="spellStart"/>
+      <w:r>
+        <w:rPr>
+          <w:rFonts w:ascii="Arial Narrow" w:hAnsi="Arial Narrow"/>
+          <w:sz w:val="24"/>
+          <w:szCs w:val="24"/>
+        </w:rPr>
+        <w:t>eg.</w:t>
+      </w:r>
+      <w:proofErr w:type="spellEnd"/>
+      <w:r>
+        <w:rPr>
+          <w:rFonts w:ascii="Arial Narrow" w:hAnsi="Arial Narrow"/>
+          <w:sz w:val="24"/>
+          <w:szCs w:val="24"/>
+        </w:rPr>
+        <w:t xml:space="preserve"> Bootstrap), you must consult your instructor in advance.</w:t>
       </w:r>
     </w:p>
     <w:p>
@@ -4133,6 +5067,7 @@
         </w:rPr>
         <w:t xml:space="preserve">‘Zip’ </w:t>
       </w:r>
+      <w:proofErr w:type="gramStart"/>
       <w:r>
         <w:rPr>
           <w:rFonts w:ascii="Arial Narrow" w:hAnsi="Arial Narrow"/>
@@ -4148,7 +5083,16 @@
           <w:sz w:val="24"/>
           <w:szCs w:val="24"/>
         </w:rPr>
-        <w:t xml:space="preserve"> of your project files and upload them to the Brightspace site under Assignments/Final Project</w:t>
+        <w:t xml:space="preserve"> of</w:t>
+      </w:r>
+      <w:proofErr w:type="gramEnd"/>
+      <w:r>
+        <w:rPr>
+          <w:rFonts w:ascii="Arial Narrow" w:hAnsi="Arial Narrow"/>
+          <w:sz w:val="24"/>
+          <w:szCs w:val="24"/>
+        </w:rPr>
+        <w:t xml:space="preserve"> your project files and upload them to the Brightspace site under Assignments/Final Project</w:t>
       </w:r>
     </w:p>
     <w:p>
@@ -4946,6 +5890,7 @@
     <w:lsdException w:name="HTML Sample" w:semiHidden="1" w:unhideWhenUsed="1"/>
     <w:lsdException w:name="HTML Typewriter" w:semiHidden="1" w:unhideWhenUsed="1"/>
     <w:lsdException w:name="HTML Variable" w:semiHidden="1" w:unhideWhenUsed="1"/>
+    <w:lsdException w:name="Normal Table" w:semiHidden="1" w:unhideWhenUsed="1"/>
     <w:lsdException w:name="annotation subject" w:semiHidden="1" w:unhideWhenUsed="1"/>
     <w:lsdException w:name="No List" w:semiHidden="1" w:unhideWhenUsed="1"/>
     <w:lsdException w:name="Outline List 1" w:semiHidden="1" w:unhideWhenUsed="1"/>
@@ -4992,8 +5937,10 @@
     <w:lsdException w:name="Table Subtle 2" w:semiHidden="1" w:unhideWhenUsed="1"/>
     <w:lsdException w:name="Table Web 1" w:semiHidden="1" w:unhideWhenUsed="1"/>
     <w:lsdException w:name="Table Web 2" w:semiHidden="1" w:unhideWhenUsed="1"/>
+    <w:lsdException w:name="Table Web 3" w:semiHidden="1" w:unhideWhenUsed="1"/>
     <w:lsdException w:name="Balloon Text" w:semiHidden="1" w:unhideWhenUsed="1"/>
     <w:lsdException w:name="Table Grid" w:uiPriority="59"/>
+    <w:lsdException w:name="Table Theme" w:semiHidden="1" w:unhideWhenUsed="1"/>
     <w:lsdException w:name="Placeholder Text" w:semiHidden="1"/>
     <w:lsdException w:name="No Spacing" w:uiPriority="1" w:qFormat="1"/>
     <w:lsdException w:name="Light Shading" w:uiPriority="60"/>

</xml_diff>